<commit_message>
Fixed some styling errors in the README and added a screen of a map in development to the README
</commit_message>
<xml_diff>
--- a/readme_rough_drafts.docx
+++ b/readme_rough_drafts.docx
@@ -4,19 +4,24 @@
   <w:body>
     <w:p>
       <w:r>
-        <w:t>#</w:t>
+        <w:t># **</w:t>
       </w:r>
       <w:proofErr w:type="spellStart"/>
       <w:r>
         <w:t>GeoVane</w:t>
       </w:r>
       <w:proofErr w:type="spellEnd"/>
+      <w:r>
+        <w:t>**</w:t>
+      </w:r>
     </w:p>
+    <w:p/>
     <w:p>
       <w:r>
-        <w:t>## THIS APPLICATION IS CURRENTLY UNDER DEVELOPMENT – PLEASE EXCUSE THE APPEARANCE</w:t>
+        <w:t>### _THIS APPLICATION IS CURRENTLY UNDER DEVELOPMENT – PLEASE EXCUSE THE APPEARANCE_</w:t>
       </w:r>
     </w:p>
+    <w:p/>
     <w:p>
       <w:proofErr w:type="spellStart"/>
       <w:r>
@@ -50,20 +55,13 @@
       <w:r>
         <w:t xml:space="preserve"> </w:t>
       </w:r>
-      <w:r>
-        <w:t>API</w:t>
-      </w:r>
-      <w:r>
-        <w:t>](</w:t>
-      </w:r>
-      <w:r>
-        <w:t xml:space="preserve"> https://developers.google.com/maps/documentation/javascript/reference/3/</w:t>
-      </w:r>
-      <w:r>
-        <w:t xml:space="preserve">) </w:t>
-      </w:r>
-      <w:r>
-        <w:t xml:space="preserve">to </w:t>
+      <w:proofErr w:type="gramStart"/>
+      <w:r>
+        <w:t>API](</w:t>
+      </w:r>
+      <w:proofErr w:type="gramEnd"/>
+      <w:r>
+        <w:t xml:space="preserve"> https://developers.google.com/maps/documentation/javascript/reference/3/) to </w:t>
       </w:r>
       <w:proofErr w:type="spellStart"/>
       <w:r>
@@ -79,24 +77,7 @@
       </w:r>
       <w:proofErr w:type="spellEnd"/>
       <w:r>
-        <w:t xml:space="preserve"> API](</w:t>
-      </w:r>
-      <w:r>
-        <w:t xml:space="preserve"> </w:t>
-      </w:r>
-      <w:hyperlink r:id="rId4" w:history="1">
-        <w:r>
-          <w:rPr>
-            <w:rStyle w:val="Hyperlink"/>
-          </w:rPr>
-          <w:t>https://openweathermap.org/api</w:t>
-        </w:r>
-      </w:hyperlink>
-      <w:r>
-        <w:t xml:space="preserve">) to get the weather along your route and display the weather in easy-to-read icons on the map itself! You also get step by step directions for your route </w:t>
-      </w:r>
-      <w:r>
-        <w:t xml:space="preserve">and a total estimated time. </w:t>
+        <w:t xml:space="preserve"> API](https://openweathermap.org/api) to get the weather along your route and display the weather in easy-to-read icons on the map itself(fig1). You also get step by step directions for your route and a total estimated time. </w:t>
       </w:r>
     </w:p>
     <w:p>

</xml_diff>